<commit_message>
concluido rotas de imoveis
</commit_message>
<xml_diff>
--- a/utilitarios/GUIA DE USO API EX ENTERPRISE.docx
+++ b/utilitarios/GUIA DE USO API EX ENTERPRISE.docx
@@ -347,10 +347,508 @@
         </w:numPr>
       </w:pPr>
       <w:r>
+        <w:t xml:space="preserve">Rota: “/login” </w:t>
+      </w:r>
+    </w:p>
+    <w:p>
+      <w:pPr>
+        <w:pStyle w:val="PargrafodaLista"/>
+        <w:numPr>
+          <w:ilvl w:val="0"/>
+          <w:numId w:val="5"/>
+        </w:numPr>
+      </w:pPr>
+      <w:r>
+        <w:t>tipo: POST</w:t>
+      </w:r>
+    </w:p>
+    <w:p>
+      <w:pPr>
+        <w:pStyle w:val="PargrafodaLista"/>
+        <w:numPr>
+          <w:ilvl w:val="0"/>
+          <w:numId w:val="5"/>
+        </w:numPr>
+      </w:pPr>
+      <w:r>
+        <w:t>função: Verificar se existe esse usuário, validar e gerar token.</w:t>
+      </w:r>
+    </w:p>
+    <w:p>
+      <w:pPr>
+        <w:pStyle w:val="PargrafodaLista"/>
+        <w:numPr>
+          <w:ilvl w:val="0"/>
+          <w:numId w:val="5"/>
+        </w:numPr>
+      </w:pPr>
+      <w:proofErr w:type="spellStart"/>
+      <w:r>
+        <w:t>Oq</w:t>
+      </w:r>
+      <w:proofErr w:type="spellEnd"/>
+      <w:r>
+        <w:t xml:space="preserve"> Devo </w:t>
+      </w:r>
+      <w:proofErr w:type="gramStart"/>
+      <w:r>
+        <w:t>passar?:</w:t>
+      </w:r>
+      <w:proofErr w:type="gramEnd"/>
+      <w:r>
+        <w:t xml:space="preserve">  {</w:t>
+      </w:r>
+      <w:proofErr w:type="spellStart"/>
+      <w:r>
+        <w:t>email</w:t>
+      </w:r>
+      <w:proofErr w:type="spellEnd"/>
+      <w:r>
+        <w:t>, senha} via body</w:t>
+      </w:r>
+    </w:p>
+    <w:p>
+      <w:pPr>
+        <w:pStyle w:val="PargrafodaLista"/>
+        <w:numPr>
+          <w:ilvl w:val="0"/>
+          <w:numId w:val="5"/>
+        </w:numPr>
+      </w:pPr>
+      <w:r>
+        <w:t>O que me retorna? Json com objeto “</w:t>
+      </w:r>
+      <w:proofErr w:type="spellStart"/>
+      <w:r>
+        <w:t>message</w:t>
+      </w:r>
+      <w:proofErr w:type="spellEnd"/>
+      <w:r>
+        <w:t>” contendo uma mensagem e “token” contendo um token valido após login concluído.</w:t>
+      </w:r>
+    </w:p>
+    <w:p>
+      <w:pPr>
+        <w:pStyle w:val="PargrafodaLista"/>
+      </w:pPr>
+    </w:p>
+    <w:p>
+      <w:pPr>
+        <w:pStyle w:val="PargrafodaLista"/>
+        <w:numPr>
+          <w:ilvl w:val="0"/>
+          <w:numId w:val="5"/>
+        </w:numPr>
+      </w:pPr>
+      <w:r>
         <w:t>Rota: “</w:t>
       </w:r>
       <w:r>
-        <w:t>/login</w:t>
+        <w:t>/</w:t>
+      </w:r>
+      <w:r>
+        <w:t xml:space="preserve">cadastrar” </w:t>
+      </w:r>
+    </w:p>
+    <w:p>
+      <w:pPr>
+        <w:pStyle w:val="PargrafodaLista"/>
+        <w:numPr>
+          <w:ilvl w:val="0"/>
+          <w:numId w:val="5"/>
+        </w:numPr>
+      </w:pPr>
+      <w:r>
+        <w:t>tipo: POST</w:t>
+      </w:r>
+    </w:p>
+    <w:p>
+      <w:pPr>
+        <w:pStyle w:val="PargrafodaLista"/>
+        <w:numPr>
+          <w:ilvl w:val="0"/>
+          <w:numId w:val="5"/>
+        </w:numPr>
+      </w:pPr>
+      <w:r>
+        <w:t>função: Cadastrar um novo usuário e gerar token.</w:t>
+      </w:r>
+    </w:p>
+    <w:p>
+      <w:pPr>
+        <w:pStyle w:val="PargrafodaLista"/>
+        <w:numPr>
+          <w:ilvl w:val="0"/>
+          <w:numId w:val="5"/>
+        </w:numPr>
+      </w:pPr>
+      <w:proofErr w:type="spellStart"/>
+      <w:r>
+        <w:t>Oq</w:t>
+      </w:r>
+      <w:proofErr w:type="spellEnd"/>
+      <w:r>
+        <w:t xml:space="preserve"> Devo </w:t>
+      </w:r>
+      <w:proofErr w:type="gramStart"/>
+      <w:r>
+        <w:t>passar?:</w:t>
+      </w:r>
+      <w:proofErr w:type="gramEnd"/>
+      <w:r>
+        <w:t xml:space="preserve">  {</w:t>
+      </w:r>
+      <w:r>
+        <w:t xml:space="preserve"> nome, sobrenome, </w:t>
+      </w:r>
+      <w:proofErr w:type="spellStart"/>
+      <w:r>
+        <w:t>email</w:t>
+      </w:r>
+      <w:proofErr w:type="spellEnd"/>
+      <w:r>
+        <w:t>, telefone, senha</w:t>
+      </w:r>
+      <w:r>
+        <w:t xml:space="preserve"> } via body</w:t>
+      </w:r>
+    </w:p>
+    <w:p>
+      <w:pPr>
+        <w:pStyle w:val="PargrafodaLista"/>
+        <w:numPr>
+          <w:ilvl w:val="0"/>
+          <w:numId w:val="5"/>
+        </w:numPr>
+      </w:pPr>
+      <w:r>
+        <w:t>O que me retorna? Json com objeto “</w:t>
+      </w:r>
+      <w:proofErr w:type="spellStart"/>
+      <w:r>
+        <w:t>message</w:t>
+      </w:r>
+      <w:proofErr w:type="spellEnd"/>
+      <w:r>
+        <w:t>” contendo uma mensagem e “token” contendo um token valido após cadastro concluído.</w:t>
+      </w:r>
+    </w:p>
+    <w:p>
+      <w:pPr>
+        <w:pStyle w:val="PargrafodaLista"/>
+      </w:pPr>
+    </w:p>
+    <w:p>
+      <w:pPr>
+        <w:pStyle w:val="PargrafodaLista"/>
+        <w:numPr>
+          <w:ilvl w:val="0"/>
+          <w:numId w:val="5"/>
+        </w:numPr>
+      </w:pPr>
+      <w:r>
+        <w:t xml:space="preserve">Rota: “/:id” </w:t>
+      </w:r>
+    </w:p>
+    <w:p>
+      <w:pPr>
+        <w:pStyle w:val="PargrafodaLista"/>
+        <w:numPr>
+          <w:ilvl w:val="0"/>
+          <w:numId w:val="5"/>
+        </w:numPr>
+      </w:pPr>
+      <w:r>
+        <w:t>tipo: PUT</w:t>
+      </w:r>
+    </w:p>
+    <w:p>
+      <w:pPr>
+        <w:pStyle w:val="PargrafodaLista"/>
+        <w:numPr>
+          <w:ilvl w:val="0"/>
+          <w:numId w:val="5"/>
+        </w:numPr>
+      </w:pPr>
+      <w:r>
+        <w:t>função: Atualizar um usuário se o token for valido.</w:t>
+      </w:r>
+    </w:p>
+    <w:p>
+      <w:pPr>
+        <w:pStyle w:val="PargrafodaLista"/>
+        <w:numPr>
+          <w:ilvl w:val="0"/>
+          <w:numId w:val="5"/>
+        </w:numPr>
+      </w:pPr>
+      <w:proofErr w:type="spellStart"/>
+      <w:r>
+        <w:t>Oq</w:t>
+      </w:r>
+      <w:proofErr w:type="spellEnd"/>
+      <w:r>
+        <w:t xml:space="preserve"> Devo </w:t>
+      </w:r>
+      <w:proofErr w:type="gramStart"/>
+      <w:r>
+        <w:t>passar?:</w:t>
+      </w:r>
+      <w:proofErr w:type="gramEnd"/>
+      <w:r>
+        <w:t xml:space="preserve">  {</w:t>
+      </w:r>
+      <w:r>
+        <w:t xml:space="preserve"> </w:t>
+      </w:r>
+      <w:r>
+        <w:t>“dado a ser atualizado”}  via body</w:t>
+      </w:r>
+    </w:p>
+    <w:p>
+      <w:pPr>
+        <w:pStyle w:val="PargrafodaLista"/>
+        <w:numPr>
+          <w:ilvl w:val="0"/>
+          <w:numId w:val="5"/>
+        </w:numPr>
+      </w:pPr>
+      <w:r>
+        <w:t>O que me retorna? Json com objeto “</w:t>
+      </w:r>
+      <w:proofErr w:type="spellStart"/>
+      <w:r>
+        <w:t>message</w:t>
+      </w:r>
+      <w:proofErr w:type="spellEnd"/>
+      <w:r>
+        <w:t>” contendo uma mensagem.</w:t>
+      </w:r>
+    </w:p>
+    <w:p/>
+    <w:p>
+      <w:pPr>
+        <w:pStyle w:val="PargrafodaLista"/>
+        <w:numPr>
+          <w:ilvl w:val="0"/>
+          <w:numId w:val="5"/>
+        </w:numPr>
+      </w:pPr>
+      <w:r>
+        <w:t xml:space="preserve">Rota: “/:id” </w:t>
+      </w:r>
+    </w:p>
+    <w:p>
+      <w:pPr>
+        <w:pStyle w:val="PargrafodaLista"/>
+        <w:numPr>
+          <w:ilvl w:val="0"/>
+          <w:numId w:val="5"/>
+        </w:numPr>
+      </w:pPr>
+      <w:r>
+        <w:t>tipo: DELETE</w:t>
+      </w:r>
+    </w:p>
+    <w:p>
+      <w:pPr>
+        <w:pStyle w:val="PargrafodaLista"/>
+        <w:numPr>
+          <w:ilvl w:val="0"/>
+          <w:numId w:val="5"/>
+        </w:numPr>
+      </w:pPr>
+      <w:r>
+        <w:t>função: Deletar um usuário se o token for valido.</w:t>
+      </w:r>
+    </w:p>
+    <w:p>
+      <w:pPr>
+        <w:pStyle w:val="PargrafodaLista"/>
+        <w:numPr>
+          <w:ilvl w:val="0"/>
+          <w:numId w:val="5"/>
+        </w:numPr>
+      </w:pPr>
+      <w:proofErr w:type="spellStart"/>
+      <w:r>
+        <w:t>Oq</w:t>
+      </w:r>
+      <w:proofErr w:type="spellEnd"/>
+      <w:r>
+        <w:t xml:space="preserve"> Devo </w:t>
+      </w:r>
+      <w:proofErr w:type="gramStart"/>
+      <w:r>
+        <w:t>passar?:</w:t>
+      </w:r>
+      <w:proofErr w:type="gramEnd"/>
+      <w:r>
+        <w:t xml:space="preserve">  {</w:t>
+      </w:r>
+      <w:r>
+        <w:t xml:space="preserve"> </w:t>
+      </w:r>
+      <w:r>
+        <w:t>“dado a ser atualizado”}  via body</w:t>
+      </w:r>
+    </w:p>
+    <w:p>
+      <w:pPr>
+        <w:pStyle w:val="PargrafodaLista"/>
+        <w:numPr>
+          <w:ilvl w:val="0"/>
+          <w:numId w:val="5"/>
+        </w:numPr>
+      </w:pPr>
+      <w:r>
+        <w:t>O que me retorna? Json com objeto “</w:t>
+      </w:r>
+      <w:proofErr w:type="spellStart"/>
+      <w:r>
+        <w:t>message</w:t>
+      </w:r>
+      <w:proofErr w:type="spellEnd"/>
+      <w:r>
+        <w:t>” contendo uma mensagem.</w:t>
+      </w:r>
+    </w:p>
+    <w:p/>
+    <w:p>
+      <w:r>
+        <w:t>ROTA: “/</w:t>
+      </w:r>
+      <w:proofErr w:type="spellStart"/>
+      <w:r>
+        <w:t>verificarToken</w:t>
+      </w:r>
+      <w:proofErr w:type="spellEnd"/>
+      <w:r>
+        <w:t>”</w:t>
+      </w:r>
+    </w:p>
+    <w:p>
+      <w:pPr>
+        <w:pStyle w:val="PargrafodaLista"/>
+        <w:numPr>
+          <w:ilvl w:val="0"/>
+          <w:numId w:val="5"/>
+        </w:numPr>
+      </w:pPr>
+      <w:r>
+        <w:t xml:space="preserve">Rota: “/” </w:t>
+      </w:r>
+    </w:p>
+    <w:p>
+      <w:pPr>
+        <w:pStyle w:val="PargrafodaLista"/>
+        <w:numPr>
+          <w:ilvl w:val="0"/>
+          <w:numId w:val="5"/>
+        </w:numPr>
+      </w:pPr>
+      <w:r>
+        <w:t>tipo: GET</w:t>
+      </w:r>
+    </w:p>
+    <w:p>
+      <w:pPr>
+        <w:pStyle w:val="PargrafodaLista"/>
+        <w:numPr>
+          <w:ilvl w:val="0"/>
+          <w:numId w:val="5"/>
+        </w:numPr>
+      </w:pPr>
+      <w:r>
+        <w:t>função: Validar do front se o token armazenado nos cookies é válido</w:t>
+      </w:r>
+    </w:p>
+    <w:p>
+      <w:pPr>
+        <w:pStyle w:val="PargrafodaLista"/>
+        <w:numPr>
+          <w:ilvl w:val="0"/>
+          <w:numId w:val="5"/>
+        </w:numPr>
+      </w:pPr>
+      <w:proofErr w:type="spellStart"/>
+      <w:r>
+        <w:t>Oq</w:t>
+      </w:r>
+      <w:proofErr w:type="spellEnd"/>
+      <w:r>
+        <w:t xml:space="preserve"> Devo </w:t>
+      </w:r>
+      <w:proofErr w:type="gramStart"/>
+      <w:r>
+        <w:t>passar?:</w:t>
+      </w:r>
+      <w:proofErr w:type="gramEnd"/>
+      <w:r>
+        <w:t xml:space="preserve">  nada.</w:t>
+      </w:r>
+    </w:p>
+    <w:p>
+      <w:pPr>
+        <w:pStyle w:val="PargrafodaLista"/>
+        <w:numPr>
+          <w:ilvl w:val="0"/>
+          <w:numId w:val="5"/>
+        </w:numPr>
+      </w:pPr>
+      <w:r>
+        <w:t>O que me retorna? Json com objeto “</w:t>
+      </w:r>
+      <w:proofErr w:type="spellStart"/>
+      <w:r>
+        <w:t>message</w:t>
+      </w:r>
+      <w:proofErr w:type="spellEnd"/>
+      <w:r>
+        <w:t>” contendo uma mensagem “Token valido” ou “Token inválido ou expirado”.</w:t>
+      </w:r>
+    </w:p>
+    <w:p>
+      <w:proofErr w:type="spellStart"/>
+      <w:r>
+        <w:t>Obs</w:t>
+      </w:r>
+      <w:proofErr w:type="spellEnd"/>
+      <w:r>
+        <w:t>: Todas as rotas com ressalva do Login e cadastro irá precisa do token armazenado em cookies</w:t>
+      </w:r>
+    </w:p>
+    <w:p>
+      <w:r>
+        <w:t>ROTA: “/</w:t>
+      </w:r>
+      <w:proofErr w:type="spellStart"/>
+      <w:r>
+        <w:t>pdf</w:t>
+      </w:r>
+      <w:proofErr w:type="spellEnd"/>
+      <w:r>
+        <w:t>”</w:t>
+      </w:r>
+    </w:p>
+    <w:p>
+      <w:pPr>
+        <w:pStyle w:val="PargrafodaLista"/>
+      </w:pPr>
+    </w:p>
+    <w:p>
+      <w:pPr>
+        <w:pStyle w:val="PargrafodaLista"/>
+        <w:numPr>
+          <w:ilvl w:val="0"/>
+          <w:numId w:val="5"/>
+        </w:numPr>
+      </w:pPr>
+      <w:r>
+        <w:t>Rota: “/</w:t>
+      </w:r>
+      <w:r>
+        <w:t>gerar</w:t>
       </w:r>
       <w:r>
         <w:t xml:space="preserve">” </w:t>
@@ -383,7 +881,7 @@
         <w:t xml:space="preserve">função: </w:t>
       </w:r>
       <w:r>
-        <w:t>Verificar se existe esse usuário, validar e gerar token.</w:t>
+        <w:t>Gerar o contrato preenchido e em PDF</w:t>
       </w:r>
     </w:p>
     <w:p>
@@ -400,41 +898,662 @@
       </w:r>
       <w:proofErr w:type="spellEnd"/>
       <w:r>
+        <w:t xml:space="preserve"> Devo passar?:  </w:t>
+      </w:r>
+      <w:proofErr w:type="spellStart"/>
+      <w:r>
+        <w:t>nomeLocador</w:t>
+      </w:r>
+      <w:proofErr w:type="spellEnd"/>
+      <w:r>
+        <w:t xml:space="preserve">, </w:t>
+      </w:r>
+      <w:proofErr w:type="spellStart"/>
+      <w:r>
+        <w:t>estadoCivilLocador</w:t>
+      </w:r>
+      <w:proofErr w:type="spellEnd"/>
+      <w:r>
+        <w:t xml:space="preserve">, </w:t>
+      </w:r>
+      <w:proofErr w:type="spellStart"/>
+      <w:r>
+        <w:t>profissaoLocador</w:t>
+      </w:r>
+      <w:proofErr w:type="spellEnd"/>
+      <w:r>
+        <w:t xml:space="preserve">, </w:t>
+      </w:r>
+      <w:proofErr w:type="spellStart"/>
+      <w:r>
+        <w:t>rgLocador</w:t>
+      </w:r>
+      <w:proofErr w:type="spellEnd"/>
+      <w:r>
+        <w:t xml:space="preserve">, </w:t>
+      </w:r>
+      <w:proofErr w:type="spellStart"/>
+      <w:r>
+        <w:t>cpfLocador</w:t>
+      </w:r>
+      <w:proofErr w:type="spellEnd"/>
+      <w:r>
+        <w:t xml:space="preserve">, </w:t>
+      </w:r>
+      <w:proofErr w:type="spellStart"/>
+      <w:r>
+        <w:t>locadouroLocador</w:t>
+      </w:r>
+      <w:proofErr w:type="spellEnd"/>
+      <w:r>
+        <w:t xml:space="preserve">, </w:t>
+      </w:r>
+      <w:proofErr w:type="spellStart"/>
+      <w:r>
+        <w:t>logradouroNumeroLocador</w:t>
+      </w:r>
+      <w:proofErr w:type="spellEnd"/>
+      <w:r>
+        <w:t xml:space="preserve">, </w:t>
+      </w:r>
+      <w:proofErr w:type="spellStart"/>
+      <w:r>
+        <w:t>bairroLocador</w:t>
+      </w:r>
+      <w:proofErr w:type="spellEnd"/>
+      <w:r>
+        <w:t xml:space="preserve">, </w:t>
+      </w:r>
+      <w:proofErr w:type="spellStart"/>
+      <w:r>
+        <w:t>cidadeLocador</w:t>
+      </w:r>
+      <w:proofErr w:type="spellEnd"/>
+      <w:r>
+        <w:t xml:space="preserve">, </w:t>
+      </w:r>
+      <w:proofErr w:type="spellStart"/>
+      <w:r>
+        <w:t>cepLocador</w:t>
+      </w:r>
+      <w:proofErr w:type="spellEnd"/>
+      <w:r>
+        <w:t xml:space="preserve">, </w:t>
+      </w:r>
+      <w:proofErr w:type="spellStart"/>
+      <w:r>
+        <w:t>nomeLocatario</w:t>
+      </w:r>
+      <w:proofErr w:type="spellEnd"/>
+      <w:r>
+        <w:t xml:space="preserve">, </w:t>
+      </w:r>
+      <w:proofErr w:type="spellStart"/>
+      <w:r>
+        <w:t>estadoCivilLocatario</w:t>
+      </w:r>
+      <w:proofErr w:type="spellEnd"/>
+      <w:r>
+        <w:t xml:space="preserve">, </w:t>
+      </w:r>
+      <w:proofErr w:type="spellStart"/>
+      <w:r>
+        <w:t>profissaoLocatario</w:t>
+      </w:r>
+      <w:proofErr w:type="spellEnd"/>
+      <w:r>
+        <w:t xml:space="preserve">, </w:t>
+      </w:r>
+      <w:proofErr w:type="spellStart"/>
+      <w:r>
+        <w:t>rgLocatario</w:t>
+      </w:r>
+      <w:proofErr w:type="spellEnd"/>
+      <w:r>
+        <w:t xml:space="preserve">, </w:t>
+      </w:r>
+      <w:proofErr w:type="spellStart"/>
+      <w:r>
+        <w:t>cpfLocatario</w:t>
+      </w:r>
+      <w:proofErr w:type="spellEnd"/>
+      <w:r>
+        <w:t xml:space="preserve">, </w:t>
+      </w:r>
+      <w:proofErr w:type="spellStart"/>
+      <w:r>
+        <w:t>logradouroImovel</w:t>
+      </w:r>
+      <w:proofErr w:type="spellEnd"/>
+      <w:r>
+        <w:t xml:space="preserve">, </w:t>
+      </w:r>
+      <w:proofErr w:type="spellStart"/>
+      <w:r>
+        <w:t>numeroImovel</w:t>
+      </w:r>
+      <w:proofErr w:type="spellEnd"/>
+      <w:r>
+        <w:t xml:space="preserve">, </w:t>
+      </w:r>
+      <w:proofErr w:type="spellStart"/>
+      <w:r>
+        <w:t>complementoImovel</w:t>
+      </w:r>
+      <w:proofErr w:type="spellEnd"/>
+      <w:r>
+        <w:t xml:space="preserve">, </w:t>
+      </w:r>
+      <w:proofErr w:type="spellStart"/>
+      <w:r>
+        <w:t>cidadeImovel</w:t>
+      </w:r>
+      <w:proofErr w:type="spellEnd"/>
+      <w:r>
+        <w:t xml:space="preserve">, </w:t>
+      </w:r>
+      <w:proofErr w:type="spellStart"/>
+      <w:r>
+        <w:t>cepImovel</w:t>
+      </w:r>
+      <w:proofErr w:type="spellEnd"/>
+      <w:r>
+        <w:t xml:space="preserve">, </w:t>
+      </w:r>
+      <w:proofErr w:type="spellStart"/>
+      <w:r>
+        <w:t>prazoLocacao</w:t>
+      </w:r>
+      <w:proofErr w:type="spellEnd"/>
+      <w:r>
+        <w:t xml:space="preserve">, </w:t>
+      </w:r>
+      <w:proofErr w:type="spellStart"/>
+      <w:r>
+        <w:t>valorMulta</w:t>
+      </w:r>
+      <w:proofErr w:type="spellEnd"/>
+      <w:r>
+        <w:t xml:space="preserve">, </w:t>
+      </w:r>
+      <w:proofErr w:type="spellStart"/>
+      <w:r>
+        <w:t>valorMultaExtenso</w:t>
+      </w:r>
+      <w:proofErr w:type="spellEnd"/>
+      <w:r>
+        <w:t xml:space="preserve">, </w:t>
+      </w:r>
+      <w:proofErr w:type="spellStart"/>
+      <w:r>
+        <w:t>valorLocacao</w:t>
+      </w:r>
+      <w:proofErr w:type="spellEnd"/>
+      <w:r>
+        <w:t xml:space="preserve">, </w:t>
+      </w:r>
+      <w:proofErr w:type="spellStart"/>
+      <w:r>
+        <w:t>valorLocacaoExtenso</w:t>
+      </w:r>
+      <w:proofErr w:type="spellEnd"/>
+      <w:r>
+        <w:t xml:space="preserve">, </w:t>
+      </w:r>
+      <w:proofErr w:type="spellStart"/>
+      <w:r>
+        <w:t>diaPagamentoLocacao</w:t>
+      </w:r>
+      <w:proofErr w:type="spellEnd"/>
+      <w:r>
+        <w:t xml:space="preserve">, </w:t>
+      </w:r>
+      <w:proofErr w:type="spellStart"/>
+      <w:r>
+        <w:t>porcentagemMulta</w:t>
+      </w:r>
+      <w:proofErr w:type="spellEnd"/>
+      <w:r>
+        <w:t xml:space="preserve">, </w:t>
+      </w:r>
+      <w:proofErr w:type="spellStart"/>
+      <w:r>
+        <w:t>porcentagemMultaExtenso</w:t>
+      </w:r>
+      <w:proofErr w:type="spellEnd"/>
+      <w:r>
+        <w:t xml:space="preserve">, </w:t>
+      </w:r>
+      <w:proofErr w:type="spellStart"/>
+      <w:r>
+        <w:t>jurosMora</w:t>
+      </w:r>
+      <w:proofErr w:type="spellEnd"/>
+      <w:r>
+        <w:t xml:space="preserve">, </w:t>
+      </w:r>
+      <w:proofErr w:type="spellStart"/>
+      <w:r>
+        <w:t>jurosMoraExtenso</w:t>
+      </w:r>
+      <w:proofErr w:type="spellEnd"/>
+      <w:r>
+        <w:t xml:space="preserve">, </w:t>
+      </w:r>
+      <w:proofErr w:type="spellStart"/>
+      <w:r>
+        <w:t>limiteDiasAtrasoPagamento</w:t>
+      </w:r>
+      <w:proofErr w:type="spellEnd"/>
+      <w:r>
+        <w:t xml:space="preserve">, </w:t>
+      </w:r>
+      <w:proofErr w:type="spellStart"/>
+      <w:r>
+        <w:t>prazoServicos</w:t>
+      </w:r>
+      <w:proofErr w:type="spellEnd"/>
+      <w:r>
+        <w:t xml:space="preserve">, </w:t>
+      </w:r>
+      <w:r>
+        <w:t>serviços</w:t>
+      </w:r>
+    </w:p>
+    <w:p>
+      <w:pPr>
+        <w:pStyle w:val="PargrafodaLista"/>
+      </w:pPr>
+    </w:p>
+    <w:p>
+      <w:pPr>
+        <w:pStyle w:val="PargrafodaLista"/>
+        <w:numPr>
+          <w:ilvl w:val="0"/>
+          <w:numId w:val="5"/>
+        </w:numPr>
+      </w:pPr>
+      <w:r>
+        <w:t xml:space="preserve">O que me retorna? </w:t>
+      </w:r>
+      <w:r>
+        <w:t xml:space="preserve">Um arquivo PDF preenchido. Também irá salvar na pasta PUBLIC do </w:t>
+      </w:r>
+      <w:proofErr w:type="spellStart"/>
+      <w:r>
+        <w:t>back-end</w:t>
+      </w:r>
+      <w:proofErr w:type="spellEnd"/>
+    </w:p>
+    <w:p>
+      <w:pPr>
+        <w:pStyle w:val="PargrafodaLista"/>
+      </w:pPr>
+    </w:p>
+    <w:p>
+      <w:pPr>
+        <w:pStyle w:val="PargrafodaLista"/>
+      </w:pPr>
+    </w:p>
+    <w:p>
+      <w:pPr>
+        <w:pStyle w:val="PargrafodaLista"/>
+      </w:pPr>
+    </w:p>
+    <w:p>
+      <w:pPr>
+        <w:pStyle w:val="PargrafodaLista"/>
+      </w:pPr>
+    </w:p>
+    <w:p>
+      <w:pPr>
+        <w:pStyle w:val="PargrafodaLista"/>
+      </w:pPr>
+    </w:p>
+    <w:p>
+      <w:pPr>
+        <w:pStyle w:val="PargrafodaLista"/>
+      </w:pPr>
+    </w:p>
+    <w:p>
+      <w:r>
+        <w:t>ROTA: “/</w:t>
+      </w:r>
+      <w:proofErr w:type="spellStart"/>
+      <w:r>
+        <w:t>imoveis</w:t>
+      </w:r>
+      <w:proofErr w:type="spellEnd"/>
+      <w:r>
+        <w:t>”</w:t>
+      </w:r>
+    </w:p>
+    <w:p>
+      <w:pPr>
+        <w:pStyle w:val="PargrafodaLista"/>
+      </w:pPr>
+    </w:p>
+    <w:p>
+      <w:pPr>
+        <w:pStyle w:val="PargrafodaLista"/>
+        <w:numPr>
+          <w:ilvl w:val="0"/>
+          <w:numId w:val="5"/>
+        </w:numPr>
+      </w:pPr>
+      <w:r>
+        <w:t>Rota: “/</w:t>
+      </w:r>
+      <w:r>
+        <w:t>listar</w:t>
+      </w:r>
+      <w:r>
+        <w:t xml:space="preserve">” </w:t>
+      </w:r>
+    </w:p>
+    <w:p>
+      <w:pPr>
+        <w:pStyle w:val="PargrafodaLista"/>
+        <w:numPr>
+          <w:ilvl w:val="0"/>
+          <w:numId w:val="5"/>
+        </w:numPr>
+      </w:pPr>
+      <w:r>
+        <w:t xml:space="preserve">tipo: </w:t>
+      </w:r>
+      <w:r>
+        <w:t>GET</w:t>
+      </w:r>
+    </w:p>
+    <w:p>
+      <w:pPr>
+        <w:pStyle w:val="PargrafodaLista"/>
+        <w:numPr>
+          <w:ilvl w:val="0"/>
+          <w:numId w:val="5"/>
+        </w:numPr>
+      </w:pPr>
+      <w:r>
+        <w:t xml:space="preserve">função: </w:t>
+      </w:r>
+      <w:r>
+        <w:t>mostrar todos os imóveis cadastrados</w:t>
+      </w:r>
+    </w:p>
+    <w:p>
+      <w:pPr>
+        <w:pStyle w:val="PargrafodaLista"/>
+        <w:numPr>
+          <w:ilvl w:val="0"/>
+          <w:numId w:val="5"/>
+        </w:numPr>
+      </w:pPr>
+      <w:proofErr w:type="spellStart"/>
+      <w:r>
+        <w:t>Oq</w:t>
+      </w:r>
+      <w:proofErr w:type="spellEnd"/>
+      <w:r>
         <w:t xml:space="preserve"> Devo </w:t>
       </w:r>
       <w:proofErr w:type="gramStart"/>
       <w:r>
+        <w:t>passar</w:t>
+      </w:r>
+      <w:r>
+        <w:t>?:</w:t>
+      </w:r>
+      <w:proofErr w:type="gramEnd"/>
+      <w:r>
+        <w:t xml:space="preserve"> nada, porem o token precisa ser válido</w:t>
+      </w:r>
+    </w:p>
+    <w:p>
+      <w:pPr>
+        <w:pStyle w:val="PargrafodaLista"/>
+        <w:numPr>
+          <w:ilvl w:val="0"/>
+          <w:numId w:val="5"/>
+        </w:numPr>
+      </w:pPr>
+      <w:r>
+        <w:t xml:space="preserve">O que me retorna? </w:t>
+      </w:r>
+      <w:r>
+        <w:t>Um json contendo todos os imóveis cadastrados</w:t>
+      </w:r>
+    </w:p>
+    <w:p>
+      <w:pPr>
+        <w:pStyle w:val="PargrafodaLista"/>
+      </w:pPr>
+    </w:p>
+    <w:p>
+      <w:pPr>
+        <w:pStyle w:val="PargrafodaLista"/>
+        <w:numPr>
+          <w:ilvl w:val="0"/>
+          <w:numId w:val="5"/>
+        </w:numPr>
+      </w:pPr>
+      <w:r>
+        <w:t>Rota: “/listar</w:t>
+      </w:r>
+      <w:r>
+        <w:t>/:id</w:t>
+      </w:r>
+      <w:r>
+        <w:t xml:space="preserve">” </w:t>
+      </w:r>
+    </w:p>
+    <w:p>
+      <w:pPr>
+        <w:pStyle w:val="PargrafodaLista"/>
+        <w:numPr>
+          <w:ilvl w:val="0"/>
+          <w:numId w:val="5"/>
+        </w:numPr>
+      </w:pPr>
+      <w:r>
+        <w:t xml:space="preserve">tipo: </w:t>
+      </w:r>
+      <w:r>
+        <w:t>POST</w:t>
+      </w:r>
+    </w:p>
+    <w:p>
+      <w:pPr>
+        <w:pStyle w:val="PargrafodaLista"/>
+        <w:numPr>
+          <w:ilvl w:val="0"/>
+          <w:numId w:val="5"/>
+        </w:numPr>
+      </w:pPr>
+      <w:r>
+        <w:t xml:space="preserve">função: mostrar </w:t>
+      </w:r>
+      <w:r>
+        <w:t>somente 1 imóvel</w:t>
+      </w:r>
+    </w:p>
+    <w:p>
+      <w:pPr>
+        <w:pStyle w:val="PargrafodaLista"/>
+        <w:numPr>
+          <w:ilvl w:val="0"/>
+          <w:numId w:val="5"/>
+        </w:numPr>
+      </w:pPr>
+      <w:proofErr w:type="spellStart"/>
+      <w:r>
+        <w:t>Oq</w:t>
+      </w:r>
+      <w:proofErr w:type="spellEnd"/>
+      <w:r>
+        <w:t xml:space="preserve"> Devo </w:t>
+      </w:r>
+      <w:proofErr w:type="gramStart"/>
+      <w:r>
         <w:t>passar?:</w:t>
       </w:r>
       <w:proofErr w:type="gramEnd"/>
       <w:r>
+        <w:t xml:space="preserve"> </w:t>
+      </w:r>
+      <w:r>
+        <w:t xml:space="preserve"> passar o id pelo parâmetro </w:t>
+      </w:r>
+    </w:p>
+    <w:p>
+      <w:pPr>
+        <w:pStyle w:val="PargrafodaLista"/>
+        <w:numPr>
+          <w:ilvl w:val="0"/>
+          <w:numId w:val="5"/>
+        </w:numPr>
+      </w:pPr>
+      <w:r>
+        <w:t xml:space="preserve">O que me retorna? Um json contendo </w:t>
+      </w:r>
+      <w:r>
+        <w:t xml:space="preserve">um </w:t>
+      </w:r>
+      <w:proofErr w:type="spellStart"/>
+      <w:r>
+        <w:t>imovel</w:t>
+      </w:r>
+      <w:proofErr w:type="spellEnd"/>
+    </w:p>
+    <w:p>
+      <w:pPr>
+        <w:pStyle w:val="PargrafodaLista"/>
+      </w:pPr>
+    </w:p>
+    <w:p/>
+    <w:p>
+      <w:pPr>
+        <w:pStyle w:val="PargrafodaLista"/>
+        <w:numPr>
+          <w:ilvl w:val="0"/>
+          <w:numId w:val="5"/>
+        </w:numPr>
+      </w:pPr>
+      <w:r>
+        <w:t>Rota: “/</w:t>
+      </w:r>
+      <w:r>
+        <w:t>cadastrar</w:t>
+      </w:r>
+      <w:r>
+        <w:t xml:space="preserve">” </w:t>
+      </w:r>
+    </w:p>
+    <w:p>
+      <w:pPr>
+        <w:pStyle w:val="PargrafodaLista"/>
+        <w:numPr>
+          <w:ilvl w:val="0"/>
+          <w:numId w:val="5"/>
+        </w:numPr>
+      </w:pPr>
+      <w:r>
+        <w:t>tipo: POST</w:t>
+      </w:r>
+    </w:p>
+    <w:p>
+      <w:pPr>
+        <w:pStyle w:val="PargrafodaLista"/>
+        <w:numPr>
+          <w:ilvl w:val="0"/>
+          <w:numId w:val="5"/>
+        </w:numPr>
+      </w:pPr>
+      <w:r>
+        <w:t xml:space="preserve">função: </w:t>
+      </w:r>
+      <w:r>
+        <w:t xml:space="preserve">cadastrar um novo </w:t>
+      </w:r>
+      <w:proofErr w:type="spellStart"/>
+      <w:r>
+        <w:t>imovel</w:t>
+      </w:r>
+      <w:proofErr w:type="spellEnd"/>
+    </w:p>
+    <w:p>
+      <w:pPr>
+        <w:pStyle w:val="PargrafodaLista"/>
+        <w:numPr>
+          <w:ilvl w:val="0"/>
+          <w:numId w:val="5"/>
+        </w:numPr>
+      </w:pPr>
+      <w:proofErr w:type="spellStart"/>
+      <w:r>
+        <w:t>Oq</w:t>
+      </w:r>
+      <w:proofErr w:type="spellEnd"/>
+      <w:r>
+        <w:t xml:space="preserve"> Devo </w:t>
+      </w:r>
+      <w:proofErr w:type="gramStart"/>
+      <w:r>
+        <w:t>passar?:</w:t>
+      </w:r>
+      <w:proofErr w:type="gramEnd"/>
+      <w:r>
         <w:t xml:space="preserve">  </w:t>
       </w:r>
       <w:r>
-        <w:t>{</w:t>
-      </w:r>
-      <w:proofErr w:type="spellStart"/>
-      <w:r>
-        <w:t>email</w:t>
-      </w:r>
-      <w:proofErr w:type="spellEnd"/>
-      <w:r>
-        <w:t>, senha} via body</w:t>
-      </w:r>
-    </w:p>
-    <w:p>
-      <w:pPr>
-        <w:pStyle w:val="PargrafodaLista"/>
-        <w:numPr>
-          <w:ilvl w:val="0"/>
-          <w:numId w:val="5"/>
-        </w:numPr>
-      </w:pPr>
-      <w:r>
-        <w:t xml:space="preserve">O que me retorna? </w:t>
-      </w:r>
-      <w:r>
-        <w:t>Json com objeto “</w:t>
+        <w:t xml:space="preserve">nome, </w:t>
+      </w:r>
+      <w:proofErr w:type="spellStart"/>
+      <w:r>
+        <w:t>endereco</w:t>
+      </w:r>
+      <w:proofErr w:type="spellEnd"/>
+      <w:r>
+        <w:t xml:space="preserve">, disponibilidade, </w:t>
+      </w:r>
+      <w:proofErr w:type="spellStart"/>
+      <w:r>
+        <w:t>valorAlocacao</w:t>
+      </w:r>
+      <w:proofErr w:type="spellEnd"/>
+      <w:r>
+        <w:t xml:space="preserve">, </w:t>
+      </w:r>
+      <w:proofErr w:type="spellStart"/>
+      <w:r>
+        <w:t>valorCondominio</w:t>
+      </w:r>
+      <w:proofErr w:type="spellEnd"/>
+      <w:r>
+        <w:t xml:space="preserve">, </w:t>
+      </w:r>
+      <w:proofErr w:type="spellStart"/>
+      <w:r>
+        <w:t>valorIPTU</w:t>
+      </w:r>
+      <w:proofErr w:type="spellEnd"/>
+      <w:r>
+        <w:t>, os outros dados não são obrigatórios no cadastro</w:t>
+      </w:r>
+    </w:p>
+    <w:p>
+      <w:pPr>
+        <w:pStyle w:val="PargrafodaLista"/>
+        <w:numPr>
+          <w:ilvl w:val="0"/>
+          <w:numId w:val="5"/>
+        </w:numPr>
+      </w:pPr>
+      <w:r>
+        <w:t>O que me retorna?</w:t>
+      </w:r>
+      <w:r>
+        <w:t xml:space="preserve"> Um json “</w:t>
       </w:r>
       <w:proofErr w:type="spellStart"/>
       <w:r>
@@ -442,30 +1561,35 @@
       </w:r>
       <w:proofErr w:type="spellEnd"/>
       <w:r>
-        <w:t>” contendo uma mensagem e “token” contendo um token valido após login concluído.</w:t>
-      </w:r>
-    </w:p>
-    <w:p>
-      <w:pPr>
-        <w:pStyle w:val="PargrafodaLista"/>
-      </w:pPr>
-    </w:p>
-    <w:p>
-      <w:pPr>
-        <w:pStyle w:val="PargrafodaLista"/>
-        <w:numPr>
-          <w:ilvl w:val="0"/>
-          <w:numId w:val="5"/>
-        </w:numPr>
-      </w:pPr>
-      <w:r>
-        <w:t>Rota: “</w:t>
-      </w:r>
-      <w:r>
-        <w:t>/</w:t>
-      </w:r>
-      <w:r>
-        <w:t>cadastrar</w:t>
+        <w:t xml:space="preserve">” contendo a mensagem </w:t>
+      </w:r>
+      <w:proofErr w:type="spellStart"/>
+      <w:r>
+        <w:t>Imovel</w:t>
+      </w:r>
+      <w:proofErr w:type="spellEnd"/>
+      <w:r>
+        <w:t xml:space="preserve"> adicionado com sucesso</w:t>
+      </w:r>
+    </w:p>
+    <w:p>
+      <w:pPr>
+        <w:pStyle w:val="PargrafodaLista"/>
+      </w:pPr>
+    </w:p>
+    <w:p>
+      <w:pPr>
+        <w:pStyle w:val="PargrafodaLista"/>
+        <w:numPr>
+          <w:ilvl w:val="0"/>
+          <w:numId w:val="5"/>
+        </w:numPr>
+      </w:pPr>
+      <w:r>
+        <w:t>Rota: “/</w:t>
+      </w:r>
+      <w:r>
+        <w:t>:id</w:t>
       </w:r>
       <w:r>
         <w:t xml:space="preserve">” </w:t>
@@ -480,7 +1604,10 @@
         </w:numPr>
       </w:pPr>
       <w:r>
-        <w:t>tipo: POST</w:t>
+        <w:t xml:space="preserve">tipo: </w:t>
+      </w:r>
+      <w:r>
+        <w:t>PUT</w:t>
       </w:r>
     </w:p>
     <w:p>
@@ -495,11 +1622,13 @@
         <w:t xml:space="preserve">função: </w:t>
       </w:r>
       <w:r>
-        <w:t>Cadastrar um novo usuário</w:t>
-      </w:r>
-      <w:r>
-        <w:t xml:space="preserve"> e gerar token.</w:t>
-      </w:r>
+        <w:t xml:space="preserve">Atualizar os dados de um </w:t>
+      </w:r>
+      <w:proofErr w:type="spellStart"/>
+      <w:r>
+        <w:t>imovel</w:t>
+      </w:r>
+      <w:proofErr w:type="spellEnd"/>
     </w:p>
     <w:p>
       <w:pPr>
@@ -523,39 +1652,186 @@
       </w:r>
       <w:proofErr w:type="gramEnd"/>
       <w:r>
-        <w:t xml:space="preserve">  {</w:t>
-      </w:r>
+        <w:t xml:space="preserve">  </w:t>
+      </w:r>
+      <w:r>
+        <w:t xml:space="preserve">nome, </w:t>
+      </w:r>
+      <w:proofErr w:type="spellStart"/>
+      <w:r>
+        <w:t>endereco</w:t>
+      </w:r>
+      <w:proofErr w:type="spellEnd"/>
+      <w:r>
+        <w:t xml:space="preserve">, disponibilidade, </w:t>
+      </w:r>
+      <w:proofErr w:type="spellStart"/>
+      <w:r>
+        <w:t>valorAlocacao</w:t>
+      </w:r>
+      <w:proofErr w:type="spellEnd"/>
+      <w:r>
+        <w:t xml:space="preserve">, </w:t>
+      </w:r>
+      <w:proofErr w:type="spellStart"/>
+      <w:r>
+        <w:t>valorCondominio</w:t>
+      </w:r>
+      <w:proofErr w:type="spellEnd"/>
+      <w:r>
+        <w:t xml:space="preserve">, </w:t>
+      </w:r>
+      <w:proofErr w:type="spellStart"/>
+      <w:r>
+        <w:t>valorIPTU</w:t>
+      </w:r>
+      <w:proofErr w:type="spellEnd"/>
+      <w:r>
+        <w:t xml:space="preserve">, os outros dados não são </w:t>
+      </w:r>
+      <w:r>
+        <w:t>obrigatórios.</w:t>
+      </w:r>
+    </w:p>
+    <w:p>
+      <w:pPr>
+        <w:pStyle w:val="PargrafodaLista"/>
+        <w:numPr>
+          <w:ilvl w:val="0"/>
+          <w:numId w:val="5"/>
+        </w:numPr>
+      </w:pPr>
+      <w:r>
+        <w:t>O que me retorna? Um json “</w:t>
+      </w:r>
+      <w:proofErr w:type="spellStart"/>
+      <w:r>
+        <w:t>message</w:t>
+      </w:r>
+      <w:proofErr w:type="spellEnd"/>
+      <w:r>
+        <w:t xml:space="preserve">” contendo a mensagem </w:t>
+      </w:r>
+      <w:proofErr w:type="spellStart"/>
+      <w:r>
+        <w:t>Imovel</w:t>
+      </w:r>
+      <w:proofErr w:type="spellEnd"/>
       <w:r>
         <w:t xml:space="preserve"> </w:t>
       </w:r>
-      <w:r>
-        <w:t xml:space="preserve">nome, sobrenome, </w:t>
-      </w:r>
-      <w:proofErr w:type="spellStart"/>
-      <w:r>
-        <w:t>email</w:t>
-      </w:r>
-      <w:proofErr w:type="spellEnd"/>
-      <w:r>
-        <w:t>, telefone, senha</w:t>
-      </w:r>
+      <w:proofErr w:type="spellStart"/>
+      <w:r>
+        <w:t>atualziado</w:t>
+      </w:r>
+      <w:proofErr w:type="spellEnd"/>
+      <w:r>
+        <w:t xml:space="preserve"> com sucesso</w:t>
+      </w:r>
+    </w:p>
+    <w:p>
+      <w:pPr>
+        <w:pStyle w:val="PargrafodaLista"/>
+      </w:pPr>
+    </w:p>
+    <w:p>
+      <w:pPr>
+        <w:pStyle w:val="PargrafodaLista"/>
+        <w:numPr>
+          <w:ilvl w:val="0"/>
+          <w:numId w:val="5"/>
+        </w:numPr>
+      </w:pPr>
+      <w:r>
+        <w:t xml:space="preserve">Rota: “/:id” </w:t>
+      </w:r>
+    </w:p>
+    <w:p>
+      <w:pPr>
+        <w:pStyle w:val="PargrafodaLista"/>
+        <w:numPr>
+          <w:ilvl w:val="0"/>
+          <w:numId w:val="5"/>
+        </w:numPr>
+      </w:pPr>
+      <w:r>
+        <w:t xml:space="preserve">tipo: </w:t>
+      </w:r>
+      <w:r>
+        <w:t>DELETE</w:t>
+      </w:r>
+    </w:p>
+    <w:p>
+      <w:pPr>
+        <w:pStyle w:val="PargrafodaLista"/>
+        <w:numPr>
+          <w:ilvl w:val="0"/>
+          <w:numId w:val="5"/>
+        </w:numPr>
+      </w:pPr>
+      <w:r>
+        <w:t xml:space="preserve">função: </w:t>
+      </w:r>
+      <w:r>
+        <w:t xml:space="preserve">Deletar os um </w:t>
+      </w:r>
+      <w:proofErr w:type="spellStart"/>
+      <w:r>
+        <w:t>imovel</w:t>
+      </w:r>
+      <w:proofErr w:type="spellEnd"/>
       <w:r>
         <w:t xml:space="preserve"> </w:t>
       </w:r>
-      <w:r>
-        <w:t>} via body</w:t>
-      </w:r>
-    </w:p>
-    <w:p>
-      <w:pPr>
-        <w:pStyle w:val="PargrafodaLista"/>
-        <w:numPr>
-          <w:ilvl w:val="0"/>
-          <w:numId w:val="5"/>
-        </w:numPr>
-      </w:pPr>
-      <w:r>
-        <w:t>O que me retorna? Json com objeto “</w:t>
+      <w:proofErr w:type="gramStart"/>
+      <w:r>
+        <w:t>do sistemas</w:t>
+      </w:r>
+      <w:proofErr w:type="gramEnd"/>
+    </w:p>
+    <w:p>
+      <w:pPr>
+        <w:pStyle w:val="PargrafodaLista"/>
+        <w:numPr>
+          <w:ilvl w:val="0"/>
+          <w:numId w:val="5"/>
+        </w:numPr>
+      </w:pPr>
+      <w:proofErr w:type="spellStart"/>
+      <w:r>
+        <w:t>Oq</w:t>
+      </w:r>
+      <w:proofErr w:type="spellEnd"/>
+      <w:r>
+        <w:t xml:space="preserve"> Devo </w:t>
+      </w:r>
+      <w:proofErr w:type="gramStart"/>
+      <w:r>
+        <w:t>passar?:</w:t>
+      </w:r>
+      <w:proofErr w:type="gramEnd"/>
+      <w:r>
+        <w:t xml:space="preserve">  </w:t>
+      </w:r>
+      <w:r>
+        <w:t xml:space="preserve">id por </w:t>
+      </w:r>
+      <w:proofErr w:type="spellStart"/>
+      <w:r>
+        <w:t>aprametro</w:t>
+      </w:r>
+      <w:proofErr w:type="spellEnd"/>
+    </w:p>
+    <w:p>
+      <w:pPr>
+        <w:pStyle w:val="PargrafodaLista"/>
+        <w:numPr>
+          <w:ilvl w:val="0"/>
+          <w:numId w:val="5"/>
+        </w:numPr>
+      </w:pPr>
+      <w:r>
+        <w:t>O que me retorna? Um json “</w:t>
       </w:r>
       <w:proofErr w:type="spellStart"/>
       <w:r>
@@ -563,346 +1839,11 @@
       </w:r>
       <w:proofErr w:type="spellEnd"/>
       <w:r>
-        <w:t xml:space="preserve">” contendo uma mensagem e “token” contendo um token valido após </w:t>
-      </w:r>
-      <w:r>
-        <w:t>cadastro</w:t>
-      </w:r>
-      <w:r>
-        <w:t xml:space="preserve"> concluído.</w:t>
-      </w:r>
-    </w:p>
-    <w:p>
-      <w:pPr>
-        <w:pStyle w:val="PargrafodaLista"/>
-      </w:pPr>
-    </w:p>
-    <w:p>
-      <w:pPr>
-        <w:pStyle w:val="PargrafodaLista"/>
-        <w:numPr>
-          <w:ilvl w:val="0"/>
-          <w:numId w:val="5"/>
-        </w:numPr>
-      </w:pPr>
-      <w:r>
-        <w:t>Rota: “/</w:t>
-      </w:r>
-      <w:r>
-        <w:t>:id</w:t>
-      </w:r>
-      <w:r>
-        <w:t xml:space="preserve">” </w:t>
-      </w:r>
-    </w:p>
-    <w:p>
-      <w:pPr>
-        <w:pStyle w:val="PargrafodaLista"/>
-        <w:numPr>
-          <w:ilvl w:val="0"/>
-          <w:numId w:val="5"/>
-        </w:numPr>
-      </w:pPr>
-      <w:r>
-        <w:t xml:space="preserve">tipo: </w:t>
-      </w:r>
-      <w:r>
-        <w:t>PUT</w:t>
-      </w:r>
-    </w:p>
-    <w:p>
-      <w:pPr>
-        <w:pStyle w:val="PargrafodaLista"/>
-        <w:numPr>
-          <w:ilvl w:val="0"/>
-          <w:numId w:val="5"/>
-        </w:numPr>
-      </w:pPr>
-      <w:r>
-        <w:t xml:space="preserve">função: </w:t>
-      </w:r>
-      <w:r>
-        <w:t>Atualizar</w:t>
-      </w:r>
-      <w:r>
-        <w:t xml:space="preserve"> um usuário </w:t>
-      </w:r>
-      <w:r>
-        <w:t>se o token for valido.</w:t>
-      </w:r>
-    </w:p>
-    <w:p>
-      <w:pPr>
-        <w:pStyle w:val="PargrafodaLista"/>
-        <w:numPr>
-          <w:ilvl w:val="0"/>
-          <w:numId w:val="5"/>
-        </w:numPr>
-      </w:pPr>
-      <w:proofErr w:type="spellStart"/>
-      <w:r>
-        <w:t>Oq</w:t>
-      </w:r>
-      <w:proofErr w:type="spellEnd"/>
-      <w:r>
-        <w:t xml:space="preserve"> Devo </w:t>
-      </w:r>
-      <w:proofErr w:type="gramStart"/>
-      <w:r>
-        <w:t>passar?:</w:t>
-      </w:r>
-      <w:proofErr w:type="gramEnd"/>
-      <w:r>
-        <w:t xml:space="preserve">  {</w:t>
-      </w:r>
-      <w:r>
-        <w:t xml:space="preserve"> </w:t>
-      </w:r>
-      <w:r>
-        <w:t>“dado a ser atualizado”</w:t>
-      </w:r>
-      <w:r>
-        <w:t xml:space="preserve">} </w:t>
-      </w:r>
-      <w:r>
-        <w:t xml:space="preserve"> </w:t>
-      </w:r>
-      <w:r>
-        <w:t>via body</w:t>
-      </w:r>
-    </w:p>
-    <w:p>
-      <w:pPr>
-        <w:pStyle w:val="PargrafodaLista"/>
-        <w:numPr>
-          <w:ilvl w:val="0"/>
-          <w:numId w:val="5"/>
-        </w:numPr>
-      </w:pPr>
-      <w:r>
-        <w:t>O que me retorna? Json com objeto “</w:t>
-      </w:r>
-      <w:proofErr w:type="spellStart"/>
-      <w:r>
-        <w:t>message</w:t>
-      </w:r>
-      <w:proofErr w:type="spellEnd"/>
-      <w:r>
-        <w:t>” contendo uma mensagem.</w:t>
-      </w:r>
-    </w:p>
-    <w:p/>
-    <w:p>
-      <w:pPr>
-        <w:pStyle w:val="PargrafodaLista"/>
-        <w:numPr>
-          <w:ilvl w:val="0"/>
-          <w:numId w:val="5"/>
-        </w:numPr>
-      </w:pPr>
-      <w:r>
-        <w:t xml:space="preserve">Rota: “/:id” </w:t>
-      </w:r>
-    </w:p>
-    <w:p>
-      <w:pPr>
-        <w:pStyle w:val="PargrafodaLista"/>
-        <w:numPr>
-          <w:ilvl w:val="0"/>
-          <w:numId w:val="5"/>
-        </w:numPr>
-      </w:pPr>
-      <w:r>
-        <w:t xml:space="preserve">tipo: </w:t>
-      </w:r>
-      <w:r>
-        <w:t>DELETE</w:t>
-      </w:r>
-    </w:p>
-    <w:p>
-      <w:pPr>
-        <w:pStyle w:val="PargrafodaLista"/>
-        <w:numPr>
-          <w:ilvl w:val="0"/>
-          <w:numId w:val="5"/>
-        </w:numPr>
-      </w:pPr>
-      <w:r>
-        <w:t>função:</w:t>
-      </w:r>
-      <w:r>
-        <w:t xml:space="preserve"> Deletar</w:t>
-      </w:r>
-      <w:r>
-        <w:t xml:space="preserve"> um usuário se o token for valido.</w:t>
-      </w:r>
-    </w:p>
-    <w:p>
-      <w:pPr>
-        <w:pStyle w:val="PargrafodaLista"/>
-        <w:numPr>
-          <w:ilvl w:val="0"/>
-          <w:numId w:val="5"/>
-        </w:numPr>
-      </w:pPr>
-      <w:proofErr w:type="spellStart"/>
-      <w:r>
-        <w:t>Oq</w:t>
-      </w:r>
-      <w:proofErr w:type="spellEnd"/>
-      <w:r>
-        <w:t xml:space="preserve"> Devo </w:t>
-      </w:r>
-      <w:proofErr w:type="gramStart"/>
-      <w:r>
-        <w:t>passar?:</w:t>
-      </w:r>
-      <w:proofErr w:type="gramEnd"/>
-      <w:r>
-        <w:t xml:space="preserve">  {</w:t>
-      </w:r>
-      <w:r>
-        <w:t xml:space="preserve"> </w:t>
-      </w:r>
-      <w:r>
-        <w:t>“dado a ser atualizado”}  via body</w:t>
-      </w:r>
-    </w:p>
-    <w:p>
-      <w:pPr>
-        <w:pStyle w:val="PargrafodaLista"/>
-        <w:numPr>
-          <w:ilvl w:val="0"/>
-          <w:numId w:val="5"/>
-        </w:numPr>
-      </w:pPr>
-      <w:r>
-        <w:t>O que me retorna? Json com objeto “</w:t>
-      </w:r>
-      <w:proofErr w:type="spellStart"/>
-      <w:r>
-        <w:t>message</w:t>
-      </w:r>
-      <w:proofErr w:type="spellEnd"/>
-      <w:r>
-        <w:t>” contendo uma mensagem.</w:t>
-      </w:r>
-    </w:p>
-    <w:p/>
-    <w:p>
-      <w:r>
-        <w:t>ROTA: “/</w:t>
-      </w:r>
-      <w:proofErr w:type="spellStart"/>
-      <w:r>
-        <w:t>verificarToken</w:t>
-      </w:r>
-      <w:proofErr w:type="spellEnd"/>
-      <w:r>
-        <w:t>”</w:t>
-      </w:r>
-    </w:p>
-    <w:p>
-      <w:pPr>
-        <w:pStyle w:val="PargrafodaLista"/>
-        <w:numPr>
-          <w:ilvl w:val="0"/>
-          <w:numId w:val="5"/>
-        </w:numPr>
-      </w:pPr>
-      <w:r>
-        <w:t xml:space="preserve">Rota: “/” </w:t>
-      </w:r>
-    </w:p>
-    <w:p>
-      <w:pPr>
-        <w:pStyle w:val="PargrafodaLista"/>
-        <w:numPr>
-          <w:ilvl w:val="0"/>
-          <w:numId w:val="5"/>
-        </w:numPr>
-      </w:pPr>
-      <w:r>
-        <w:t xml:space="preserve">tipo: </w:t>
-      </w:r>
-      <w:r>
-        <w:t>GET</w:t>
-      </w:r>
-    </w:p>
-    <w:p>
-      <w:pPr>
-        <w:pStyle w:val="PargrafodaLista"/>
-        <w:numPr>
-          <w:ilvl w:val="0"/>
-          <w:numId w:val="5"/>
-        </w:numPr>
-      </w:pPr>
-      <w:r>
-        <w:t xml:space="preserve">função: </w:t>
-      </w:r>
-      <w:r>
-        <w:t>Validar do front se o token armazenado nos cookies é válido</w:t>
-      </w:r>
-    </w:p>
-    <w:p>
-      <w:pPr>
-        <w:pStyle w:val="PargrafodaLista"/>
-        <w:numPr>
-          <w:ilvl w:val="0"/>
-          <w:numId w:val="5"/>
-        </w:numPr>
-      </w:pPr>
-      <w:proofErr w:type="spellStart"/>
-      <w:r>
-        <w:t>Oq</w:t>
-      </w:r>
-      <w:proofErr w:type="spellEnd"/>
-      <w:r>
-        <w:t xml:space="preserve"> Devo </w:t>
-      </w:r>
-      <w:proofErr w:type="gramStart"/>
-      <w:r>
-        <w:t>passar?:</w:t>
-      </w:r>
-      <w:proofErr w:type="gramEnd"/>
-      <w:r>
-        <w:t xml:space="preserve">  </w:t>
-      </w:r>
-      <w:r>
-        <w:t>nada.</w:t>
-      </w:r>
-    </w:p>
-    <w:p>
-      <w:pPr>
-        <w:pStyle w:val="PargrafodaLista"/>
-        <w:numPr>
-          <w:ilvl w:val="0"/>
-          <w:numId w:val="5"/>
-        </w:numPr>
-      </w:pPr>
-      <w:r>
-        <w:t>O que me retorna? Json com objeto “</w:t>
-      </w:r>
-      <w:proofErr w:type="spellStart"/>
-      <w:r>
-        <w:t>message</w:t>
-      </w:r>
-      <w:proofErr w:type="spellEnd"/>
-      <w:r>
-        <w:t>” contendo uma mensagem</w:t>
-      </w:r>
-      <w:r>
-        <w:t xml:space="preserve"> “Token valido” ou “Token inválido ou expirado”</w:t>
-      </w:r>
-      <w:r>
-        <w:t>.</w:t>
-      </w:r>
-    </w:p>
-    <w:p/>
-    <w:p>
-      <w:pPr>
-        <w:pStyle w:val="PargrafodaLista"/>
-      </w:pPr>
+        <w:t xml:space="preserve">” contendo a mensagem </w:t>
+      </w:r>
+      <w:r>
+        <w:t>Imóvel deletado com sucesso</w:t>
+      </w:r>
     </w:p>
     <w:p>
       <w:pPr>
@@ -1993,6 +2934,7 @@
   <w:style w:type="paragraph" w:default="1" w:styleId="Normal">
     <w:name w:val="Normal"/>
     <w:qFormat/>
+    <w:rsid w:val="0019243A"/>
   </w:style>
   <w:style w:type="character" w:default="1" w:styleId="Fontepargpadro">
     <w:name w:val="Default Paragraph Font"/>

</xml_diff>